<commit_message>
Fin de cliente desktop con su diseño adecuado
</commit_message>
<xml_diff>
--- a/UNIDAD 1/01. Depuración/INTRODUCCION ARQ SW/INTRODUCCION A LA ARQUITECTURA DE SOFTWARE_GR10.docx
+++ b/UNIDAD 1/01. Depuración/INTRODUCCION ARQ SW/INTRODUCCION A LA ARQUITECTURA DE SOFTWARE_GR10.docx
@@ -4427,21 +4427,7 @@
             <w:rStyle w:val="Hipervnculo"/>
             <w:noProof/>
           </w:rPr>
-          <w:t>INTRODUCCION A LA ARQUI</w:t>
-        </w:r>
-        <w:r>
-          <w:rPr>
-            <w:rStyle w:val="Hipervnculo"/>
-            <w:noProof/>
-          </w:rPr>
-          <w:t>T</w:t>
-        </w:r>
-        <w:r>
-          <w:rPr>
-            <w:rStyle w:val="Hipervnculo"/>
-            <w:noProof/>
-          </w:rPr>
-          <w:t>ECTURA DE SOFTWARE</w:t>
+          <w:t>INTRODUCCION A LA ARQUITECTURA DE SOFTWARE</w:t>
         </w:r>
         <w:r>
           <w:rPr>
@@ -4891,21 +4877,7 @@
             <w:rStyle w:val="Hipervnculo"/>
             <w:noProof/>
           </w:rPr>
-          <w:t>CONCLUSIO</w:t>
-        </w:r>
-        <w:r>
-          <w:rPr>
-            <w:rStyle w:val="Hipervnculo"/>
-            <w:noProof/>
-          </w:rPr>
-          <w:t>N</w:t>
-        </w:r>
-        <w:r>
-          <w:rPr>
-            <w:rStyle w:val="Hipervnculo"/>
-            <w:noProof/>
-          </w:rPr>
-          <w:t>ES</w:t>
+          <w:t>CONCLUSIONES</w:t>
         </w:r>
         <w:r>
           <w:rPr>
@@ -6231,12 +6203,13 @@
       </w:pPr>
       <w:r>
         <w:rPr>
+          <w:noProof/>
           <w:lang w:val="es-EC"/>
         </w:rPr>
         <w:drawing>
-          <wp:inline distT="0" distB="0" distL="0" distR="0" wp14:anchorId="36B2D6A3" wp14:editId="59E85C1E">
+          <wp:inline distT="0" distB="0" distL="0" distR="0" wp14:anchorId="36B2D6A3" wp14:editId="04701319">
             <wp:extent cx="3619500" cy="2698451"/>
-            <wp:effectExtent l="0" t="0" r="0" b="6985"/>
+            <wp:effectExtent l="95250" t="95250" r="95250" b="102235"/>
             <wp:docPr id="623344086" name="Imagen 1"/>
             <wp:cNvGraphicFramePr>
               <a:graphicFrameLocks xmlns:a="http://schemas.openxmlformats.org/drawingml/2006/main" noChangeAspect="1"/>
@@ -6262,6 +6235,18 @@
                     <a:prstGeom prst="rect">
                       <a:avLst/>
                     </a:prstGeom>
+                    <a:ln w="88900" cap="sq" cmpd="thickThin">
+                      <a:solidFill>
+                        <a:srgbClr val="000000"/>
+                      </a:solidFill>
+                      <a:prstDash val="solid"/>
+                      <a:miter lim="800000"/>
+                    </a:ln>
+                    <a:effectLst>
+                      <a:innerShdw blurRad="76200">
+                        <a:srgbClr val="000000"/>
+                      </a:innerShdw>
+                    </a:effectLst>
                   </pic:spPr>
                 </pic:pic>
               </a:graphicData>
@@ -6325,14 +6310,14 @@
         <w:rPr>
           <w:lang w:val="es-EC"/>
         </w:rPr>
-        <w:t xml:space="preserve">Claramente, construir un refugio para una mascota no demanda los mismos recursos que levantar un edificio de gran envergadura o diseñar un conjunto residencial completo. Cada proyecto conlleva una planificación específica, con fases de diseño, análisis y desarrollo que </w:t>
+        <w:t xml:space="preserve">Claramente, construir un refugio para una mascota no demanda los mismos recursos que levantar un edificio de gran envergadura o diseñar un conjunto residencial completo. </w:t>
       </w:r>
       <w:r>
         <w:rPr>
           <w:lang w:val="es-EC"/>
         </w:rPr>
         <w:lastRenderedPageBreak/>
-        <w:t>varían según su complejidad.</w:t>
+        <w:t>Cada proyecto conlleva una planificación específica, con fases de diseño, análisis y desarrollo que varían según su complejidad.</w:t>
       </w:r>
       <w:r>
         <w:rPr>
@@ -6434,12 +6419,13 @@
       </w:pPr>
       <w:r>
         <w:rPr>
+          <w:noProof/>
           <w:lang w:val="es-EC"/>
         </w:rPr>
         <w:drawing>
-          <wp:inline distT="0" distB="0" distL="0" distR="0" wp14:anchorId="44274D96" wp14:editId="0BA395A9">
+          <wp:inline distT="0" distB="0" distL="0" distR="0" wp14:anchorId="44274D96" wp14:editId="785AA33E">
             <wp:extent cx="1883585" cy="2314575"/>
-            <wp:effectExtent l="0" t="0" r="2540" b="0"/>
+            <wp:effectExtent l="95250" t="95250" r="97790" b="85725"/>
             <wp:docPr id="1055397996" name="Imagen 1"/>
             <wp:cNvGraphicFramePr>
               <a:graphicFrameLocks xmlns:a="http://schemas.openxmlformats.org/drawingml/2006/main" noChangeAspect="1"/>
@@ -6465,6 +6451,18 @@
                     <a:prstGeom prst="rect">
                       <a:avLst/>
                     </a:prstGeom>
+                    <a:ln w="88900" cap="sq" cmpd="thickThin">
+                      <a:solidFill>
+                        <a:srgbClr val="000000"/>
+                      </a:solidFill>
+                      <a:prstDash val="solid"/>
+                      <a:miter lim="800000"/>
+                    </a:ln>
+                    <a:effectLst>
+                      <a:innerShdw blurRad="76200">
+                        <a:srgbClr val="000000"/>
+                      </a:innerShdw>
+                    </a:effectLst>
                   </pic:spPr>
                 </pic:pic>
               </a:graphicData>
@@ -6497,14 +6495,14 @@
         <w:rPr>
           <w:lang w:val="es-EC"/>
         </w:rPr>
-        <w:t xml:space="preserve">Este caso ilustra cómo una construcción puede extenderse indefinidamente debido a motivaciones muy particulares. A pesar de no seguir una planeación arquitectónica convencional, la mansión Winchester se convirtió en un proyecto de larga duración, sin un </w:t>
+        <w:t xml:space="preserve">Este caso ilustra cómo una construcción puede extenderse indefinidamente debido a motivaciones muy particulares. A pesar de no seguir una planeación arquitectónica </w:t>
       </w:r>
       <w:r>
         <w:rPr>
           <w:lang w:val="es-EC"/>
         </w:rPr>
         <w:lastRenderedPageBreak/>
-        <w:t xml:space="preserve">objetivo funcional claro, lo que contrasta con los principios fundamentales de una buena arquitectura, ya sea de edificaciones o de software. </w:t>
+        <w:t xml:space="preserve">convencional, la mansión Winchester se convirtió en un proyecto de larga duración, sin un objetivo funcional claro, lo que contrasta con los principios fundamentales de una buena arquitectura, ya sea de edificaciones o de software. </w:t>
       </w:r>
     </w:p>
     <w:p>
@@ -6789,12 +6787,13 @@
       </w:pPr>
       <w:r>
         <w:rPr>
+          <w:noProof/>
           <w:lang w:val="es-EC"/>
         </w:rPr>
         <w:drawing>
-          <wp:inline distT="0" distB="0" distL="0" distR="0" wp14:anchorId="788F9659" wp14:editId="24C4FA2A">
+          <wp:inline distT="0" distB="0" distL="0" distR="0" wp14:anchorId="788F9659" wp14:editId="47909063">
             <wp:extent cx="2638425" cy="1364510"/>
-            <wp:effectExtent l="0" t="0" r="0" b="7620"/>
+            <wp:effectExtent l="95250" t="95250" r="85725" b="102870"/>
             <wp:docPr id="369884162" name="Imagen 1"/>
             <wp:cNvGraphicFramePr>
               <a:graphicFrameLocks xmlns:a="http://schemas.openxmlformats.org/drawingml/2006/main" noChangeAspect="1"/>
@@ -6820,6 +6819,18 @@
                     <a:prstGeom prst="rect">
                       <a:avLst/>
                     </a:prstGeom>
+                    <a:ln w="88900" cap="sq" cmpd="thickThin">
+                      <a:solidFill>
+                        <a:srgbClr val="000000"/>
+                      </a:solidFill>
+                      <a:prstDash val="solid"/>
+                      <a:miter lim="800000"/>
+                    </a:ln>
+                    <a:effectLst>
+                      <a:innerShdw blurRad="76200">
+                        <a:srgbClr val="000000"/>
+                      </a:innerShdw>
+                    </a:effectLst>
                   </pic:spPr>
                 </pic:pic>
               </a:graphicData>
@@ -9175,12 +9186,13 @@
       </w:pPr>
       <w:r>
         <w:rPr>
+          <w:noProof/>
           <w:lang w:val="es-EC"/>
         </w:rPr>
         <w:drawing>
-          <wp:inline distT="0" distB="0" distL="0" distR="0" wp14:anchorId="21A6F483" wp14:editId="4E97A910">
+          <wp:inline distT="0" distB="0" distL="0" distR="0" wp14:anchorId="21A6F483" wp14:editId="6A617AE1">
             <wp:extent cx="3324225" cy="1952198"/>
-            <wp:effectExtent l="0" t="0" r="0" b="0"/>
+            <wp:effectExtent l="95250" t="95250" r="85725" b="86360"/>
             <wp:docPr id="1846743346" name="Imagen 1"/>
             <wp:cNvGraphicFramePr>
               <a:graphicFrameLocks xmlns:a="http://schemas.openxmlformats.org/drawingml/2006/main" noChangeAspect="1"/>
@@ -9206,6 +9218,18 @@
                     <a:prstGeom prst="rect">
                       <a:avLst/>
                     </a:prstGeom>
+                    <a:ln w="88900" cap="sq" cmpd="thickThin">
+                      <a:solidFill>
+                        <a:srgbClr val="000000"/>
+                      </a:solidFill>
+                      <a:prstDash val="solid"/>
+                      <a:miter lim="800000"/>
+                    </a:ln>
+                    <a:effectLst>
+                      <a:innerShdw blurRad="76200">
+                        <a:srgbClr val="000000"/>
+                      </a:innerShdw>
+                    </a:effectLst>
                   </pic:spPr>
                 </pic:pic>
               </a:graphicData>
@@ -15482,6 +15506,7 @@
   <w:style w:type="character" w:default="1" w:styleId="Fuentedeprrafopredeter">
     <w:name w:val="Default Paragraph Font"/>
     <w:uiPriority w:val="1"/>
+    <w:semiHidden/>
     <w:unhideWhenUsed/>
   </w:style>
   <w:style w:type="table" w:default="1" w:styleId="Tablanormal">

</xml_diff>